<commit_message>
Game Updated and 393
</commit_message>
<xml_diff>
--- a/DoubleColumn_Template_(03-31-14).docx
+++ b/DoubleColumn_Template_(03-31-14).docx
@@ -314,7 +314,23 @@
           <w:sz w:val="20"/>
           <w:szCs w:val="20"/>
         </w:rPr>
-        <w:t>Supercapacitors are an alternative way of storing energy. Also known as ultracapacitors or double-layer capacitors, they differ from regular capacitors in that they have a very high capacitance. Energy is stored through static charge instead of an electrochemical reaction. Table 1 shows a chart comparing the performance of a supercapacitor to a Li-ion battery [1].</w:t>
+        <w:t>Supercapacitors are an alternative way of storing energy. Also known as ultracapacitors or double-layer capacitors, they differ from regular capacitors in that they have a very high capacitance. Energy is stored through static charge instead of an electrochemical reaction. Table 1 shows a chart comparing the performance of a supercapacitor to a Li-ion battery</w:t>
+      </w:r>
+      <w:r>
+        <w:rPr>
+          <w:color w:val="000000"/>
+          <w:sz w:val="20"/>
+          <w:szCs w:val="20"/>
+        </w:rPr>
+        <w:t xml:space="preserve"> </w:t>
+      </w:r>
+      <w:r>
+        <w:rPr>
+          <w:color w:val="000000"/>
+          <w:sz w:val="20"/>
+          <w:szCs w:val="20"/>
+        </w:rPr>
+        <w:t xml:space="preserve"> [1].</w:t>
       </w:r>
       <w:r>
         <w:rPr>
@@ -347,7 +363,15 @@
           <w:sz w:val="20"/>
           <w:szCs w:val="20"/>
         </w:rPr>
-        <w:t>hey self discharge faster than l</w:t>
+        <w:t xml:space="preserve">hey </w:t>
+      </w:r>
+      <w:r>
+        <w:rPr>
+          <w:color w:val="000000"/>
+          <w:sz w:val="20"/>
+          <w:szCs w:val="20"/>
+        </w:rPr>
+        <w:t>discharge faster than l</w:t>
       </w:r>
       <w:r>
         <w:rPr>
@@ -788,14 +812,27 @@
       <w:r>
         <w:t xml:space="preserve">Table </w:t>
       </w:r>
-      <w:fldSimple w:instr=" SEQ Table \* ARABIC ">
-        <w:r>
-          <w:rPr>
-            <w:noProof/>
-          </w:rPr>
-          <w:t>1</w:t>
-        </w:r>
-      </w:fldSimple>
+      <w:r>
+        <w:fldChar w:fldCharType="begin"/>
+      </w:r>
+      <w:r>
+        <w:instrText xml:space="preserve"> SEQ Table \* ARABIC </w:instrText>
+      </w:r>
+      <w:r>
+        <w:fldChar w:fldCharType="separate"/>
+      </w:r>
+      <w:r>
+        <w:rPr>
+          <w:noProof/>
+        </w:rPr>
+        <w:t>1</w:t>
+      </w:r>
+      <w:r>
+        <w:rPr>
+          <w:noProof/>
+        </w:rPr>
+        <w:fldChar w:fldCharType="end"/>
+      </w:r>
       <w:r>
         <w:t>. Battery and Supercapacitor Comparison</w:t>
       </w:r>
@@ -971,23 +1008,7 @@
           <w:sz w:val="20"/>
           <w:szCs w:val="20"/>
         </w:rPr>
-        <w:t>A consumer prototype has yet to be developed. Beginning mass production on this type of capacitor would be difficult as well, since it is a completely</w:t>
-      </w:r>
-      <w:r>
-        <w:rPr>
-          <w:color w:val="000000"/>
-          <w:sz w:val="20"/>
-          <w:szCs w:val="20"/>
-        </w:rPr>
-        <w:t xml:space="preserve"> new method of storing energy. </w:t>
-      </w:r>
-      <w:r>
-        <w:rPr>
-          <w:color w:val="000000"/>
-          <w:sz w:val="20"/>
-          <w:szCs w:val="20"/>
-        </w:rPr>
-        <w:t xml:space="preserve">There is still a lot of work to do for StoreDot, and their </w:t>
+        <w:t xml:space="preserve">A consumer prototype has yet to be developed. Beginning mass production on this type of capacitor would be difficult as well, since it is a completely new method of storing energy. There is still a lot of work to do for StoreDot, and their </w:t>
       </w:r>
       <w:r>
         <w:rPr>
@@ -1089,14 +1110,27 @@
       <w:r>
         <w:t xml:space="preserve">Figure </w:t>
       </w:r>
-      <w:fldSimple w:instr=" SEQ Figure \* ARABIC ">
-        <w:r>
-          <w:rPr>
-            <w:noProof/>
-          </w:rPr>
-          <w:t>1</w:t>
-        </w:r>
-      </w:fldSimple>
+      <w:r>
+        <w:fldChar w:fldCharType="begin"/>
+      </w:r>
+      <w:r>
+        <w:instrText xml:space="preserve"> SEQ Figure \* ARABIC </w:instrText>
+      </w:r>
+      <w:r>
+        <w:fldChar w:fldCharType="separate"/>
+      </w:r>
+      <w:r>
+        <w:rPr>
+          <w:noProof/>
+        </w:rPr>
+        <w:t>1</w:t>
+      </w:r>
+      <w:r>
+        <w:rPr>
+          <w:noProof/>
+        </w:rPr>
+        <w:fldChar w:fldCharType="end"/>
+      </w:r>
       <w:r>
         <w:t>. Screenshot of StoreDot Concept Video</w:t>
       </w:r>
@@ -1260,14 +1294,30 @@
       <w:r>
         <w:t xml:space="preserve">Figure </w:t>
       </w:r>
-      <w:fldSimple w:instr=" SEQ Figure \* ARABIC ">
-        <w:r>
-          <w:rPr>
-            <w:noProof/>
-          </w:rPr>
-          <w:t>2</w:t>
-        </w:r>
-      </w:fldSimple>
+      <w:r>
+        <w:fldChar w:fldCharType="begin"/>
+      </w:r>
+      <w:r>
+        <w:instrText xml:space="preserve"> SE</w:instrText>
+      </w:r>
+      <w:r>
+        <w:instrText xml:space="preserve">Q Figure \* ARABIC </w:instrText>
+      </w:r>
+      <w:r>
+        <w:fldChar w:fldCharType="separate"/>
+      </w:r>
+      <w:r>
+        <w:rPr>
+          <w:noProof/>
+        </w:rPr>
+        <w:t>2</w:t>
+      </w:r>
+      <w:r>
+        <w:rPr>
+          <w:noProof/>
+        </w:rPr>
+        <w:fldChar w:fldCharType="end"/>
+      </w:r>
       <w:r>
         <w:t>. Stanford’s Microbial Battery</w:t>
       </w:r>
@@ -1473,14 +1523,27 @@
       <w:r>
         <w:t xml:space="preserve">Figure </w:t>
       </w:r>
-      <w:fldSimple w:instr=" SEQ Figure \* ARABIC ">
-        <w:r>
-          <w:rPr>
-            <w:noProof/>
-          </w:rPr>
-          <w:t>3</w:t>
-        </w:r>
-      </w:fldSimple>
+      <w:r>
+        <w:fldChar w:fldCharType="begin"/>
+      </w:r>
+      <w:r>
+        <w:instrText xml:space="preserve"> SEQ Figure \* ARABIC </w:instrText>
+      </w:r>
+      <w:r>
+        <w:fldChar w:fldCharType="separate"/>
+      </w:r>
+      <w:r>
+        <w:rPr>
+          <w:noProof/>
+        </w:rPr>
+        <w:t>3</w:t>
+      </w:r>
+      <w:r>
+        <w:rPr>
+          <w:noProof/>
+        </w:rPr>
+        <w:fldChar w:fldCharType="end"/>
+      </w:r>
       <w:r>
         <w:t>. Universal Approach for Flexible Thin-Film Li-Ion Batteries</w:t>
       </w:r>
@@ -1614,14 +1677,27 @@
       <w:r>
         <w:t xml:space="preserve">Figure </w:t>
       </w:r>
-      <w:fldSimple w:instr=" SEQ Figure \* ARABIC ">
-        <w:r>
-          <w:rPr>
-            <w:noProof/>
-          </w:rPr>
-          <w:t>4</w:t>
-        </w:r>
-      </w:fldSimple>
+      <w:r>
+        <w:fldChar w:fldCharType="begin"/>
+      </w:r>
+      <w:r>
+        <w:instrText xml:space="preserve"> SEQ Figure \* ARABIC </w:instrText>
+      </w:r>
+      <w:r>
+        <w:fldChar w:fldCharType="separate"/>
+      </w:r>
+      <w:r>
+        <w:rPr>
+          <w:noProof/>
+        </w:rPr>
+        <w:t>4</w:t>
+      </w:r>
+      <w:r>
+        <w:rPr>
+          <w:noProof/>
+        </w:rPr>
+        <w:fldChar w:fldCharType="end"/>
+      </w:r>
       <w:r>
         <w:t>. Stretchable Battery</w:t>
       </w:r>
@@ -1645,8 +1721,6 @@
         </w:rPr>
         <w:t>ork of silicon wires. Fig 5</w:t>
       </w:r>
-      <w:bookmarkStart w:id="1" w:name="_GoBack"/>
-      <w:bookmarkEnd w:id="1"/>
       <w:r>
         <w:rPr>
           <w:color w:val="000000"/>
@@ -1746,14 +1820,27 @@
       <w:r>
         <w:t xml:space="preserve">Figure </w:t>
       </w:r>
-      <w:fldSimple w:instr=" SEQ Figure \* ARABIC ">
-        <w:r>
-          <w:rPr>
-            <w:noProof/>
-          </w:rPr>
-          <w:t>5</w:t>
-        </w:r>
-      </w:fldSimple>
+      <w:r>
+        <w:fldChar w:fldCharType="begin"/>
+      </w:r>
+      <w:r>
+        <w:instrText xml:space="preserve"> SEQ Figure \* ARABIC </w:instrText>
+      </w:r>
+      <w:r>
+        <w:fldChar w:fldCharType="separate"/>
+      </w:r>
+      <w:r>
+        <w:rPr>
+          <w:noProof/>
+        </w:rPr>
+        <w:t>5</w:t>
+      </w:r>
+      <w:r>
+        <w:rPr>
+          <w:noProof/>
+        </w:rPr>
+        <w:fldChar w:fldCharType="end"/>
+      </w:r>
       <w:r>
         <w:t>. Close-Up of Stretchable Battery</w:t>
       </w:r>
@@ -1884,14 +1971,27 @@
       <w:r>
         <w:t xml:space="preserve">Figure </w:t>
       </w:r>
-      <w:fldSimple w:instr=" SEQ Figure \* ARABIC ">
-        <w:r>
-          <w:rPr>
-            <w:noProof/>
-          </w:rPr>
-          <w:t>6</w:t>
-        </w:r>
-      </w:fldSimple>
+      <w:r>
+        <w:fldChar w:fldCharType="begin"/>
+      </w:r>
+      <w:r>
+        <w:instrText xml:space="preserve"> SEQ Figure \* ARABIC </w:instrText>
+      </w:r>
+      <w:r>
+        <w:fldChar w:fldCharType="separate"/>
+      </w:r>
+      <w:r>
+        <w:rPr>
+          <w:noProof/>
+        </w:rPr>
+        <w:t>6</w:t>
+      </w:r>
+      <w:r>
+        <w:rPr>
+          <w:noProof/>
+        </w:rPr>
+        <w:fldChar w:fldCharType="end"/>
+      </w:r>
       <w:r>
         <w:t>. Nickel Based Flexible Battery</w:t>
       </w:r>
@@ -2264,14 +2364,27 @@
       <w:r>
         <w:t xml:space="preserve">Table </w:t>
       </w:r>
-      <w:fldSimple w:instr=" SEQ Table \* ARABIC ">
-        <w:r>
-          <w:rPr>
-            <w:noProof/>
-          </w:rPr>
-          <w:t>2</w:t>
-        </w:r>
-      </w:fldSimple>
+      <w:r>
+        <w:fldChar w:fldCharType="begin"/>
+      </w:r>
+      <w:r>
+        <w:instrText xml:space="preserve"> SEQ Table \* ARABIC </w:instrText>
+      </w:r>
+      <w:r>
+        <w:fldChar w:fldCharType="separate"/>
+      </w:r>
+      <w:r>
+        <w:rPr>
+          <w:noProof/>
+        </w:rPr>
+        <w:t>2</w:t>
+      </w:r>
+      <w:r>
+        <w:rPr>
+          <w:noProof/>
+        </w:rPr>
+        <w:fldChar w:fldCharType="end"/>
+      </w:r>
       <w:r>
         <w:t>. Nickel Flexible Battery Comparison</w:t>
       </w:r>
@@ -2540,24 +2653,14 @@
       <w:r>
         <w:t xml:space="preserve">Figure </w:t>
       </w:r>
-      <w:r>
-        <w:fldChar w:fldCharType="begin"/>
-      </w:r>
-      <w:r>
-        <w:instrText xml:space="preserve"> SEQ Figure \* ARABIC </w:instrText>
-      </w:r>
-      <w:r>
-        <w:fldChar w:fldCharType="separate"/>
-      </w:r>
-      <w:r>
-        <w:rPr>
-          <w:noProof/>
-        </w:rPr>
-        <w:t>7</w:t>
-      </w:r>
-      <w:r>
-        <w:fldChar w:fldCharType="end"/>
-      </w:r>
+      <w:fldSimple w:instr=" SEQ Figure \* ARABIC ">
+        <w:r>
+          <w:rPr>
+            <w:noProof/>
+          </w:rPr>
+          <w:t>7</w:t>
+        </w:r>
+      </w:fldSimple>
       <w:r>
         <w:t>. Large-Scale Power Battery Concept</w:t>
       </w:r>
@@ -3516,6 +3619,7 @@
         <w:spacing w:before="0" w:beforeAutospacing="0" w:after="0" w:afterAutospacing="0"/>
         <w:ind w:left="360" w:right="80" w:hanging="360"/>
         <w:rPr>
+          <w:color w:val="000000"/>
           <w:sz w:val="16"/>
           <w:szCs w:val="16"/>
         </w:rPr>
@@ -3614,6 +3718,31 @@
         </w:rPr>
         <w:t>4-May-2014].</w:t>
       </w:r>
+    </w:p>
+    <w:p>
+      <w:pPr>
+        <w:pStyle w:val="NormalWeb"/>
+        <w:spacing w:before="0" w:beforeAutospacing="0" w:after="0" w:afterAutospacing="0"/>
+        <w:ind w:left="360" w:right="80" w:hanging="360"/>
+        <w:rPr>
+          <w:color w:val="000000"/>
+          <w:sz w:val="16"/>
+          <w:szCs w:val="16"/>
+        </w:rPr>
+      </w:pPr>
+    </w:p>
+    <w:p>
+      <w:pPr>
+        <w:pStyle w:val="NormalWeb"/>
+        <w:spacing w:before="0" w:beforeAutospacing="0" w:after="0" w:afterAutospacing="0"/>
+        <w:ind w:left="360" w:right="80" w:hanging="360"/>
+        <w:rPr>
+          <w:sz w:val="16"/>
+          <w:szCs w:val="16"/>
+        </w:rPr>
+      </w:pPr>
+      <w:bookmarkStart w:id="1" w:name="_GoBack"/>
+      <w:bookmarkEnd w:id="1"/>
     </w:p>
     <w:p>
       <w:pPr>
@@ -5530,7 +5659,7 @@
 </file>
 
 <file path=customXml/itemProps1.xml><?xml version="1.0" encoding="utf-8"?>
-<ds:datastoreItem xmlns:ds="http://schemas.openxmlformats.org/officeDocument/2006/customXml" ds:itemID="{81D27E6A-74F4-4E9E-9817-5041B38CAA78}">
+<ds:datastoreItem xmlns:ds="http://schemas.openxmlformats.org/officeDocument/2006/customXml" ds:itemID="{22C01621-2618-4875-95C7-6EAE5F0D1D5F}">
   <ds:schemaRefs>
     <ds:schemaRef ds:uri="http://schemas.openxmlformats.org/officeDocument/2006/bibliography"/>
   </ds:schemaRefs>

</xml_diff>